<commit_message>
Updated the README and Results document to explain that different results are being shown in the compute.cse server
</commit_message>
<xml_diff>
--- a/programming_assignment_1/PA1 Results - Octavio Almanza.docx
+++ b/programming_assignment_1/PA1 Results - Octavio Almanza.docx
@@ -1489,6 +1489,34 @@
           <w:rtl w:val="0"/>
         </w:rPr>
         <w:t xml:space="preserve">Blue coloring implies that the plan length metric was better than Dr. Ioerger’s heuristic. Red implies the plan length on the heuristic was worse than Dr. Ioerger’s heuristic.</w:t>
+      </w:r>
+    </w:p>
+    <w:p>
+      <w:pPr>
+        <w:rPr>
+          <w:rFonts w:ascii="Times New Roman" w:cs="Times New Roman" w:eastAsia="Times New Roman" w:hAnsi="Times New Roman"/>
+          <w:sz w:val="24"/>
+          <w:szCs w:val="24"/>
+        </w:rPr>
+      </w:pPr>
+      <w:r>
+        <w:rPr>
+          <w:rFonts w:ascii="Times New Roman" w:cs="Times New Roman" w:eastAsia="Times New Roman" w:hAnsi="Times New Roman"/>
+          <w:b w:val="1"/>
+          <w:sz w:val="24"/>
+          <w:szCs w:val="24"/>
+          <w:rtl w:val="0"/>
+        </w:rPr>
+        <w:t xml:space="preserve">Note:</w:t>
+      </w:r>
+      <w:r>
+        <w:rPr>
+          <w:rFonts w:ascii="Times New Roman" w:cs="Times New Roman" w:eastAsia="Times New Roman" w:hAnsi="Times New Roman"/>
+          <w:sz w:val="24"/>
+          <w:szCs w:val="24"/>
+          <w:rtl w:val="0"/>
+        </w:rPr>
+        <w:t xml:space="preserve"> After comparing results obtained from the server, it appears that the results obtained in the compute.cse server WILL DIFFER from the ones below, which were obtained from an M1 Macbook Air.</w:t>
       </w:r>
     </w:p>
     <w:p>

</xml_diff>